<commit_message>
:sparkle: Updated CV - Aug 2021.
</commit_message>
<xml_diff>
--- a/src/assets/curriculum-vitae/Mihail_Gaberov_Resume_Aug_2021.docx
+++ b/src/assets/curriculum-vitae/Mihail_Gaberov_Resume_Aug_2021.docx
@@ -5847,6 +5847,19 @@
                 <w:szCs w:val="22"/>
               </w:rPr>
             </w:pPr>
+            <w:hyperlink r:id="R8fbeb6c89b0a4b4a">
+              <w:r>
+                <w:rPr>
+                  <w:rStyle w:val="Hyperlink"/>
+                  <w:rFonts w:ascii="Calibri" w:hAnsi="Calibri" w:cs="Calibri"/>
+                  <w:b w:val="1"/>
+                  <w:bCs w:val="1"/>
+                  <w:sz w:val="22"/>
+                  <w:szCs w:val="22"/>
+                </w:rPr>
+                <w:t>Bingoathome.ca</w:t>
+              </w:r>
+            </w:hyperlink>
             <w:r>
               <w:rPr>
                 <w:rFonts w:ascii="Calibri" w:hAnsi="Calibri" w:cs="Calibri"/>
@@ -5855,7 +5868,7 @@
                 <w:sz w:val="22"/>
                 <w:szCs w:val="22"/>
               </w:rPr>
-              <w:t xml:space="preserve">Bingoathome.ca </w:t>
+              <w:t xml:space="preserve"> </w:t>
             </w:r>
             <w:r>
               <w:rPr>
@@ -5867,7 +5880,7 @@
               </w:rPr>
               <w:t xml:space="preserve">(2021). Full-stack JavaScript app, built with </w:t>
             </w:r>
-            <w:hyperlink r:id="R678baddfecce4060">
+            <w:hyperlink r:id="R47f9c6e9cc8a4bd6">
               <w:r>
                 <w:rPr>
                   <w:rStyle w:val="Hyperlink"/>

</xml_diff>